<commit_message>
Fixed Issue with 3.3v regulator overpowering
</commit_message>
<xml_diff>
--- a/Arduino_Nano/Labs/Lab1/AutonoMouse Lab-1.docx
+++ b/Arduino_Nano/Labs/Lab1/AutonoMouse Lab-1.docx
@@ -553,9 +553,19 @@
     </w:p>
     <w:p>
       <w:r>
-        <w:t xml:space="preserve">Start soldering by first making a mechanical connection between the two components you want to solder. This means to hold them in place before trying to apply the solder. Use your helping hands to assist with this. </w:t>
-      </w:r>
-    </w:p>
+        <w:t xml:space="preserve">Start soldering by first making a mechanical connection between the two components you want to solder. This means to hold them in place before trying to apply the solder. </w:t>
+      </w:r>
+      <w:r>
+        <w:t>You can u</w:t>
+      </w:r>
+      <w:r>
+        <w:t>se your helping hands to assist with this</w:t>
+      </w:r>
+      <w:r>
+        <w:t xml:space="preserve"> but for the Arduino Nano use your breadboard. Place your header pins into the breadboard and put the Arduino PCB onto the pins. Using the breadboard this way makes sure the pins are perpendicular with the board. </w:t>
+      </w:r>
+    </w:p>
+    <w:p/>
     <w:p>
       <w:pPr>
         <w:jc w:val="center"/>
@@ -612,13 +622,13 @@
         <w:rPr>
           <w:i/>
         </w:rPr>
+        <w:lastRenderedPageBreak/>
         <w:t>Helping hands. Image courtesy of Amazon.</w:t>
       </w:r>
     </w:p>
     <w:p/>
     <w:p>
       <w:r>
-        <w:lastRenderedPageBreak/>
         <w:t xml:space="preserve">Next heat the components with the tip of your soldering iron before trying to apply the solder. When the connection is hot, push the soldering wire into the joint. The solder should melt and bind to the parts. Don’t melt the solder and then try to apply it to the joint—it will not work. You want the solder to bind to the Arduino Nano and the pins. If </w:t>
       </w:r>
       <w:r>
@@ -733,8 +743,40 @@
         <w:t xml:space="preserve"> a shorted Arduino Nano. </w:t>
       </w:r>
     </w:p>
-    <w:p>
-      <w:hyperlink r:id="rId13">
+    <w:p/>
+    <w:p>
+      <w:r>
+        <w:t>BE</w:t>
+      </w:r>
+      <w:r>
+        <w:t xml:space="preserve">ST RESOURCE: </w:t>
+      </w:r>
+      <w:hyperlink r:id="rId13" w:history="1">
+        <w:r>
+          <w:rPr>
+            <w:rStyle w:val="Hyperlink"/>
+          </w:rPr>
+          <w:t>How-To-Vi</w:t>
+        </w:r>
+        <w:r>
+          <w:rPr>
+            <w:rStyle w:val="Hyperlink"/>
+          </w:rPr>
+          <w:t>d</w:t>
+        </w:r>
+        <w:r>
+          <w:rPr>
+            <w:rStyle w:val="Hyperlink"/>
+          </w:rPr>
+          <w:t>eos</w:t>
+        </w:r>
+      </w:hyperlink>
+      <w:r>
+        <w:t xml:space="preserve"> </w:t>
+      </w:r>
+    </w:p>
+    <w:p>
+      <w:hyperlink r:id="rId14">
         <w:r>
           <w:rPr>
             <w:color w:val="1155CC"/>
@@ -745,7 +787,7 @@
       </w:hyperlink>
     </w:p>
     <w:p>
-      <w:hyperlink r:id="rId14" w:anchor="soldering">
+      <w:hyperlink r:id="rId15" w:anchor="soldering">
         <w:r>
           <w:rPr>
             <w:color w:val="1155CC"/>
@@ -761,7 +803,7 @@
           <w:i/>
         </w:rPr>
       </w:pPr>
-      <w:hyperlink r:id="rId15">
+      <w:hyperlink r:id="rId16">
         <w:r>
           <w:rPr>
             <w:color w:val="1155CC"/>
@@ -772,7 +814,7 @@
       </w:hyperlink>
     </w:p>
     <w:p>
-      <w:hyperlink r:id="rId16">
+      <w:hyperlink r:id="rId17">
         <w:r>
           <w:rPr>
             <w:color w:val="1155CC"/>
@@ -783,7 +825,7 @@
       </w:hyperlink>
     </w:p>
     <w:p>
-      <w:hyperlink r:id="rId17">
+      <w:hyperlink r:id="rId18">
         <w:r>
           <w:rPr>
             <w:color w:val="1155CC"/>
@@ -821,7 +863,7 @@
                     <pic:cNvPicPr preferRelativeResize="0"/>
                   </pic:nvPicPr>
                   <pic:blipFill>
-                    <a:blip r:embed="rId18"/>
+                    <a:blip r:embed="rId19"/>
                     <a:srcRect/>
                     <a:stretch>
                       <a:fillRect/>
@@ -861,7 +903,7 @@
         </w:rPr>
         <w:t xml:space="preserve">Finished Arduino Nano. Image courtesy of </w:t>
       </w:r>
-      <w:hyperlink r:id="rId19">
+      <w:hyperlink r:id="rId20">
         <w:r>
           <w:rPr>
             <w:i/>
@@ -1942,6 +1984,41 @@
       <w:szCs w:val="30"/>
     </w:rPr>
   </w:style>
+  <w:style w:type="character" w:styleId="Hyperlink">
+    <w:name w:val="Hyperlink"/>
+    <w:basedOn w:val="DefaultParagraphFont"/>
+    <w:uiPriority w:val="99"/>
+    <w:unhideWhenUsed/>
+    <w:rsid w:val="00EE6B24"/>
+    <w:rPr>
+      <w:color w:val="0000FF" w:themeColor="hyperlink"/>
+      <w:u w:val="single"/>
+    </w:rPr>
+  </w:style>
+  <w:style w:type="character" w:styleId="UnresolvedMention">
+    <w:name w:val="Unresolved Mention"/>
+    <w:basedOn w:val="DefaultParagraphFont"/>
+    <w:uiPriority w:val="99"/>
+    <w:semiHidden/>
+    <w:unhideWhenUsed/>
+    <w:rsid w:val="00EE6B24"/>
+    <w:rPr>
+      <w:color w:val="605E5C"/>
+      <w:shd w:val="clear" w:color="auto" w:fill="E1DFDD"/>
+    </w:rPr>
+  </w:style>
+  <w:style w:type="character" w:styleId="FollowedHyperlink">
+    <w:name w:val="FollowedHyperlink"/>
+    <w:basedOn w:val="DefaultParagraphFont"/>
+    <w:uiPriority w:val="99"/>
+    <w:semiHidden/>
+    <w:unhideWhenUsed/>
+    <w:rsid w:val="00EE6B24"/>
+    <w:rPr>
+      <w:color w:val="800080" w:themeColor="followedHyperlink"/>
+      <w:u w:val="single"/>
+    </w:rPr>
+  </w:style>
 </w:styles>
 </file>
 

</xml_diff>

<commit_message>
typos filtered out, hyperlinks work, page optimization
</commit_message>
<xml_diff>
--- a/Arduino_Nano/Labs/Lab1/AutonoMouse Lab-1.docx
+++ b/Arduino_Nano/Labs/Lab1/AutonoMouse Lab-1.docx
@@ -1,6 +1,6 @@
 
 <file path=word/document.xml><?xml version="1.0" encoding="utf-8"?>
-<w:document xmlns:wpc="http://schemas.microsoft.com/office/word/2010/wordprocessingCanvas" xmlns:cx="http://schemas.microsoft.com/office/drawing/2014/chartex" xmlns:cx1="http://schemas.microsoft.com/office/drawing/2015/9/8/chartex" xmlns:cx2="http://schemas.microsoft.com/office/drawing/2015/10/21/chartex" xmlns:cx3="http://schemas.microsoft.com/office/drawing/2016/5/9/chartex" xmlns:cx4="http://schemas.microsoft.com/office/drawing/2016/5/10/chartex" xmlns:cx5="http://schemas.microsoft.com/office/drawing/2016/5/11/chartex" xmlns:cx6="http://schemas.microsoft.com/office/drawing/2016/5/12/chartex" xmlns:cx7="http://schemas.microsoft.com/office/drawing/2016/5/13/chartex" xmlns:cx8="http://schemas.microsoft.com/office/drawing/2016/5/14/chartex" xmlns:mc="http://schemas.openxmlformats.org/markup-compatibility/2006" xmlns:aink="http://schemas.microsoft.com/office/drawing/2016/ink" xmlns:am3d="http://schemas.microsoft.com/office/drawing/2017/model3d" xmlns:o="urn:schemas-microsoft-com:office:office" xmlns:r="http://schemas.openxmlformats.org/officeDocument/2006/relationships" xmlns:m="http://schemas.openxmlformats.org/officeDocument/2006/math" xmlns:v="urn:schemas-microsoft-com:vml" xmlns:wp14="http://schemas.microsoft.com/office/word/2010/wordprocessingDrawing" xmlns:wp="http://schemas.openxmlformats.org/drawingml/2006/wordprocessingDrawing" xmlns:w10="urn:schemas-microsoft-com:office:word" xmlns:w="http://schemas.openxmlformats.org/wordprocessingml/2006/main" xmlns:w14="http://schemas.microsoft.com/office/word/2010/wordml" xmlns:w15="http://schemas.microsoft.com/office/word/2012/wordml" xmlns:w16cex="http://schemas.microsoft.com/office/word/2018/wordml/cex" xmlns:w16cid="http://schemas.microsoft.com/office/word/2016/wordml/cid" xmlns:w16="http://schemas.microsoft.com/office/word/2018/wordml" xmlns:w16sdtdh="http://schemas.microsoft.com/office/word/2020/wordml/sdtdatahash" xmlns:w16se="http://schemas.microsoft.com/office/word/2015/wordml/symex" xmlns:wpg="http://schemas.microsoft.com/office/word/2010/wordprocessingGroup" xmlns:wpi="http://schemas.microsoft.com/office/word/2010/wordprocessingInk" xmlns:wne="http://schemas.microsoft.com/office/word/2006/wordml" xmlns:wps="http://schemas.microsoft.com/office/word/2010/wordprocessingShape" mc:Ignorable="w14 w15 w16se w16cid w16 w16cex w16sdtdh wp14">
+<w:document xmlns:wpc="http://schemas.microsoft.com/office/word/2010/wordprocessingCanvas" xmlns:cx="http://schemas.microsoft.com/office/drawing/2014/chartex" xmlns:cx1="http://schemas.microsoft.com/office/drawing/2015/9/8/chartex" xmlns:cx2="http://schemas.microsoft.com/office/drawing/2015/10/21/chartex" xmlns:cx3="http://schemas.microsoft.com/office/drawing/2016/5/9/chartex" xmlns:cx4="http://schemas.microsoft.com/office/drawing/2016/5/10/chartex" xmlns:cx5="http://schemas.microsoft.com/office/drawing/2016/5/11/chartex" xmlns:cx6="http://schemas.microsoft.com/office/drawing/2016/5/12/chartex" xmlns:cx7="http://schemas.microsoft.com/office/drawing/2016/5/13/chartex" xmlns:cx8="http://schemas.microsoft.com/office/drawing/2016/5/14/chartex" xmlns:mc="http://schemas.openxmlformats.org/markup-compatibility/2006" xmlns:aink="http://schemas.microsoft.com/office/drawing/2016/ink" xmlns:am3d="http://schemas.microsoft.com/office/drawing/2017/model3d" xmlns:o="urn:schemas-microsoft-com:office:office" xmlns:r="http://schemas.openxmlformats.org/officeDocument/2006/relationships" xmlns:m="http://schemas.openxmlformats.org/officeDocument/2006/math" xmlns:v="urn:schemas-microsoft-com:vml" xmlns:wp14="http://schemas.microsoft.com/office/word/2010/wordprocessingDrawing" xmlns:wp="http://schemas.openxmlformats.org/drawingml/2006/wordprocessingDrawing" xmlns:w10="urn:schemas-microsoft-com:office:word" xmlns:w="http://schemas.openxmlformats.org/wordprocessingml/2006/main" xmlns:w14="http://schemas.microsoft.com/office/word/2010/wordml" xmlns:w15="http://schemas.microsoft.com/office/word/2012/wordml" xmlns:w16cid="http://schemas.microsoft.com/office/word/2016/wordml/cid" xmlns:w16se="http://schemas.microsoft.com/office/word/2015/wordml/symex" xmlns:wpg="http://schemas.microsoft.com/office/word/2010/wordprocessingGroup" xmlns:wpi="http://schemas.microsoft.com/office/word/2010/wordprocessingInk" xmlns:wne="http://schemas.microsoft.com/office/word/2006/wordml" xmlns:wps="http://schemas.microsoft.com/office/word/2010/wordprocessingShape" mc:Ignorable="w14 w15 w16se w16cid wp14">
   <w:body>
     <w:p>
       <w:pPr>
@@ -247,7 +247,19 @@
       </w:r>
       <w:proofErr w:type="spellEnd"/>
       <w:r>
-        <w:t xml:space="preserve"> 328. Microcontrollers are different from microprocessors. A microcontroller is optimized to perform a specific task repeatedly. However, it is not like a computer, which uses microprocessors, that can perform a variety of tasks. (More on the difference between microcontrollers and microprocessors </w:t>
+        <w:t xml:space="preserve"> 328. Microcontrollers are different from microprocessors. A microcontroller is optimized to perform a specific task repeatedly</w:t>
+      </w:r>
+      <w:r>
+        <w:t>; h</w:t>
+      </w:r>
+      <w:r>
+        <w:t>owever, it is not like a computer which uses microprocessors</w:t>
+      </w:r>
+      <w:r>
+        <w:t xml:space="preserve"> and</w:t>
+      </w:r>
+      <w:r>
+        <w:t xml:space="preserve"> can perform a variety of tasks. (More on the difference between microcontrollers and microprocessors </w:t>
       </w:r>
       <w:hyperlink r:id="rId9">
         <w:r>
@@ -255,7 +267,14 @@
             <w:color w:val="1155CC"/>
             <w:u w:val="single"/>
           </w:rPr>
-          <w:t>here</w:t>
+          <w:t>he</w:t>
+        </w:r>
+        <w:r>
+          <w:rPr>
+            <w:color w:val="1155CC"/>
+            <w:u w:val="single"/>
+          </w:rPr>
+          <w:t>re</w:t>
         </w:r>
       </w:hyperlink>
       <w:r>
@@ -410,13 +429,17 @@
       <w:r>
         <w:t xml:space="preserve">To solder our </w:t>
       </w:r>
-      <w:proofErr w:type="gramStart"/>
-      <w:r>
-        <w:t>Arduino Nano</w:t>
-      </w:r>
-      <w:proofErr w:type="gramEnd"/>
-      <w:r>
-        <w:t xml:space="preserve"> we will need </w:t>
+      <w:r>
+        <w:t>Arduino Nano,</w:t>
+      </w:r>
+      <w:r>
+        <w:t xml:space="preserve"> we will need</w:t>
+      </w:r>
+      <w:r>
+        <w:t>:</w:t>
+      </w:r>
+      <w:r>
+        <w:t xml:space="preserve"> </w:t>
       </w:r>
     </w:p>
     <w:p>
@@ -429,13 +452,9 @@
       <w:r>
         <w:t>the components we want to solder (</w:t>
       </w:r>
-      <w:proofErr w:type="spellStart"/>
-      <w:proofErr w:type="gramStart"/>
-      <w:r>
-        <w:t>ie</w:t>
-      </w:r>
-      <w:proofErr w:type="spellEnd"/>
-      <w:proofErr w:type="gramEnd"/>
+      <w:r>
+        <w:t>i.e.</w:t>
+      </w:r>
       <w:r>
         <w:t xml:space="preserve"> Arduino Nano and pins)</w:t>
       </w:r>
@@ -513,15 +532,37 @@
         </w:numPr>
       </w:pPr>
       <w:r>
-        <w:t xml:space="preserve">Work in a well-ventilated area and use a fan to avoid ingesting smoke from the solder. Lead solder fumes are hazardous. Also, solder containing a </w:t>
-      </w:r>
-      <w:proofErr w:type="gramStart"/>
-      <w:r>
-        <w:t>rosin based</w:t>
-      </w:r>
-      <w:proofErr w:type="gramEnd"/>
-      <w:r>
-        <w:t xml:space="preserve"> flux produces fumes that can result in occupational asthma or worsen existing asthmatic conditions as well as cause eye and upper respiratory tract irritation. </w:t>
+        <w:t xml:space="preserve">Work in a well-ventilated area and use a fan to avoid ingesting smoke from the solder. Lead solder fumes are hazardous. </w:t>
+      </w:r>
+      <w:r>
+        <w:t>S</w:t>
+      </w:r>
+      <w:r>
+        <w:t xml:space="preserve">older containing a </w:t>
+      </w:r>
+      <w:r>
+        <w:t>rosin-based</w:t>
+      </w:r>
+      <w:r>
+        <w:t xml:space="preserve"> flux produces fumes that can result in occupational asthma</w:t>
+      </w:r>
+      <w:r>
+        <w:t>,</w:t>
+      </w:r>
+      <w:r>
+        <w:t xml:space="preserve"> worsen existing asthmatic conditions</w:t>
+      </w:r>
+      <w:r>
+        <w:t>,</w:t>
+      </w:r>
+      <w:r>
+        <w:t xml:space="preserve"> </w:t>
+      </w:r>
+      <w:r>
+        <w:t>and can</w:t>
+      </w:r>
+      <w:r>
+        <w:t xml:space="preserve"> cause eye and upper respiratory tract irritation. </w:t>
       </w:r>
     </w:p>
     <w:p>
@@ -532,7 +573,13 @@
         </w:numPr>
       </w:pPr>
       <w:r>
-        <w:t>Solder usually contains lead, which is poisonous. Do not eat or drink while soldering. Wash your hands after using solder.</w:t>
+        <w:t>Solder usually contains lead</w:t>
+      </w:r>
+      <w:r>
+        <w:t>,</w:t>
+      </w:r>
+      <w:r>
+        <w:t xml:space="preserve"> which is poisonous. Do not eat or drink while soldering. Wash your hands after using solder.</w:t>
       </w:r>
     </w:p>
     <w:p>
@@ -559,7 +606,16 @@
         <w:t>You can u</w:t>
       </w:r>
       <w:r>
-        <w:t>se your helping hands to assist with this</w:t>
+        <w:t xml:space="preserve">se </w:t>
+      </w:r>
+      <w:r>
+        <w:t>the</w:t>
+      </w:r>
+      <w:r>
+        <w:t xml:space="preserve"> helping hands to assist with this</w:t>
+      </w:r>
+      <w:r>
+        <w:t>,</w:t>
       </w:r>
       <w:r>
         <w:t xml:space="preserve"> but for the Arduino Nano use your breadboard. Place your header pins into the breadboard and put the Arduino PCB onto the pins. Using the breadboard this way makes sure the pins are perpendicular with the board. </w:t>
@@ -629,7 +685,13 @@
     <w:p/>
     <w:p>
       <w:r>
-        <w:t xml:space="preserve">Next heat the components with the tip of your soldering iron before trying to apply the solder. When the connection is hot, push the soldering wire into the joint. The solder should melt and bind to the parts. Don’t melt the solder and then try to apply it to the joint—it will not work. You want the solder to bind to the Arduino Nano and the pins. If </w:t>
+        <w:t>Next</w:t>
+      </w:r>
+      <w:r>
+        <w:t>,</w:t>
+      </w:r>
+      <w:r>
+        <w:t xml:space="preserve"> heat the components with the tip of your soldering iron before trying to apply the solder. When the connection is hot, push the soldering wire into the joint. The solder should melt and bind to the parts. Don’t melt the solder and then try to apply it to the joint—it will not work. You want the solder to bind to the Arduino Nano and the pins. If </w:t>
       </w:r>
       <w:r>
         <w:t xml:space="preserve">done </w:t>
@@ -698,10 +760,16 @@
         </w:numPr>
       </w:pPr>
       <w:r>
-        <w:t xml:space="preserve">Use a multimeter to check continuity as you go along. There is nothing more frustrating than soldering a bunch of components and then finding out there’s a short </w:t>
-      </w:r>
-      <w:r>
-        <w:t>somewhere,</w:t>
+        <w:t>Use a multimeter to check continuity as you go along. There is nothing more frustrating than soldering a bunch of components</w:t>
+      </w:r>
+      <w:r>
+        <w:t>,</w:t>
+      </w:r>
+      <w:r>
+        <w:t xml:space="preserve"> and then finding out there’s a short </w:t>
+      </w:r>
+      <w:r>
+        <w:t>somewhere</w:t>
       </w:r>
       <w:r>
         <w:t xml:space="preserve"> but you don’t know which component it might be. (</w:t>
@@ -756,19 +824,7 @@
           <w:rPr>
             <w:rStyle w:val="Hyperlink"/>
           </w:rPr>
-          <w:t>How-To-Vi</w:t>
-        </w:r>
-        <w:r>
-          <w:rPr>
-            <w:rStyle w:val="Hyperlink"/>
-          </w:rPr>
-          <w:t>d</w:t>
-        </w:r>
-        <w:r>
-          <w:rPr>
-            <w:rStyle w:val="Hyperlink"/>
-          </w:rPr>
-          <w:t>eos</w:t>
+          <w:t>How-To-Videos</w:t>
         </w:r>
       </w:hyperlink>
       <w:r>
@@ -915,27 +971,9 @@
           <w:t>Arduino</w:t>
         </w:r>
       </w:hyperlink>
-    </w:p>
-    <w:p>
-      <w:pPr>
-        <w:jc w:val="center"/>
-        <w:rPr>
-          <w:i/>
-          <w:sz w:val="20"/>
-          <w:szCs w:val="20"/>
-        </w:rPr>
-      </w:pPr>
-    </w:p>
-    <w:p>
-      <w:pPr>
-        <w:ind w:left="720"/>
-        <w:rPr>
-          <w:sz w:val="20"/>
-          <w:szCs w:val="20"/>
-        </w:rPr>
-      </w:pPr>
-    </w:p>
-    <w:p/>
+      <w:bookmarkStart w:id="9" w:name="_GoBack"/>
+      <w:bookmarkEnd w:id="9"/>
+    </w:p>
     <w:sectPr>
       <w:pgSz w:w="12240" w:h="15840"/>
       <w:pgMar w:top="1440" w:right="1440" w:bottom="1440" w:left="1440" w:header="720" w:footer="720" w:gutter="0"/>
@@ -947,7 +985,7 @@
 </file>
 
 <file path=word/numbering.xml><?xml version="1.0" encoding="utf-8"?>
-<w:numbering xmlns:wpc="http://schemas.microsoft.com/office/word/2010/wordprocessingCanvas" xmlns:cx="http://schemas.microsoft.com/office/drawing/2014/chartex" xmlns:cx1="http://schemas.microsoft.com/office/drawing/2015/9/8/chartex" xmlns:cx2="http://schemas.microsoft.com/office/drawing/2015/10/21/chartex" xmlns:cx3="http://schemas.microsoft.com/office/drawing/2016/5/9/chartex" xmlns:cx4="http://schemas.microsoft.com/office/drawing/2016/5/10/chartex" xmlns:cx5="http://schemas.microsoft.com/office/drawing/2016/5/11/chartex" xmlns:cx6="http://schemas.microsoft.com/office/drawing/2016/5/12/chartex" xmlns:cx7="http://schemas.microsoft.com/office/drawing/2016/5/13/chartex" xmlns:cx8="http://schemas.microsoft.com/office/drawing/2016/5/14/chartex" xmlns:mc="http://schemas.openxmlformats.org/markup-compatibility/2006" xmlns:aink="http://schemas.microsoft.com/office/drawing/2016/ink" xmlns:am3d="http://schemas.microsoft.com/office/drawing/2017/model3d" xmlns:o="urn:schemas-microsoft-com:office:office" xmlns:r="http://schemas.openxmlformats.org/officeDocument/2006/relationships" xmlns:m="http://schemas.openxmlformats.org/officeDocument/2006/math" xmlns:v="urn:schemas-microsoft-com:vml" xmlns:wp14="http://schemas.microsoft.com/office/word/2010/wordprocessingDrawing" xmlns:wp="http://schemas.openxmlformats.org/drawingml/2006/wordprocessingDrawing" xmlns:w10="urn:schemas-microsoft-com:office:word" xmlns:w="http://schemas.openxmlformats.org/wordprocessingml/2006/main" xmlns:w14="http://schemas.microsoft.com/office/word/2010/wordml" xmlns:w15="http://schemas.microsoft.com/office/word/2012/wordml" xmlns:w16cex="http://schemas.microsoft.com/office/word/2018/wordml/cex" xmlns:w16cid="http://schemas.microsoft.com/office/word/2016/wordml/cid" xmlns:w16="http://schemas.microsoft.com/office/word/2018/wordml" xmlns:w16sdtdh="http://schemas.microsoft.com/office/word/2020/wordml/sdtdatahash" xmlns:w16se="http://schemas.microsoft.com/office/word/2015/wordml/symex" xmlns:wpg="http://schemas.microsoft.com/office/word/2010/wordprocessingGroup" xmlns:wpi="http://schemas.microsoft.com/office/word/2010/wordprocessingInk" xmlns:wne="http://schemas.microsoft.com/office/word/2006/wordml" xmlns:wps="http://schemas.microsoft.com/office/word/2010/wordprocessingShape" mc:Ignorable="w14 w15 w16se w16cid w16 w16cex w16sdtdh wp14">
+<w:numbering xmlns:wpc="http://schemas.microsoft.com/office/word/2010/wordprocessingCanvas" xmlns:cx="http://schemas.microsoft.com/office/drawing/2014/chartex" xmlns:cx1="http://schemas.microsoft.com/office/drawing/2015/9/8/chartex" xmlns:cx2="http://schemas.microsoft.com/office/drawing/2015/10/21/chartex" xmlns:cx3="http://schemas.microsoft.com/office/drawing/2016/5/9/chartex" xmlns:cx4="http://schemas.microsoft.com/office/drawing/2016/5/10/chartex" xmlns:cx5="http://schemas.microsoft.com/office/drawing/2016/5/11/chartex" xmlns:cx6="http://schemas.microsoft.com/office/drawing/2016/5/12/chartex" xmlns:cx7="http://schemas.microsoft.com/office/drawing/2016/5/13/chartex" xmlns:cx8="http://schemas.microsoft.com/office/drawing/2016/5/14/chartex" xmlns:mc="http://schemas.openxmlformats.org/markup-compatibility/2006" xmlns:aink="http://schemas.microsoft.com/office/drawing/2016/ink" xmlns:am3d="http://schemas.microsoft.com/office/drawing/2017/model3d" xmlns:o="urn:schemas-microsoft-com:office:office" xmlns:r="http://schemas.openxmlformats.org/officeDocument/2006/relationships" xmlns:m="http://schemas.openxmlformats.org/officeDocument/2006/math" xmlns:v="urn:schemas-microsoft-com:vml" xmlns:wp14="http://schemas.microsoft.com/office/word/2010/wordprocessingDrawing" xmlns:wp="http://schemas.openxmlformats.org/drawingml/2006/wordprocessingDrawing" xmlns:w10="urn:schemas-microsoft-com:office:word" xmlns:w="http://schemas.openxmlformats.org/wordprocessingml/2006/main" xmlns:w14="http://schemas.microsoft.com/office/word/2010/wordml" xmlns:w15="http://schemas.microsoft.com/office/word/2012/wordml" xmlns:w16cid="http://schemas.microsoft.com/office/word/2016/wordml/cid" xmlns:w16se="http://schemas.microsoft.com/office/word/2015/wordml/symex" xmlns:wpg="http://schemas.microsoft.com/office/word/2010/wordprocessingGroup" xmlns:wpi="http://schemas.microsoft.com/office/word/2010/wordprocessingInk" xmlns:wne="http://schemas.microsoft.com/office/word/2006/wordml" xmlns:wps="http://schemas.microsoft.com/office/word/2010/wordprocessingShape" mc:Ignorable="w14 w15 w16se w16cid wp14">
   <w:abstractNum w:abstractNumId="0" w15:restartNumberingAfterBreak="0">
     <w:nsid w:val="33477276"/>
     <w:multiLevelType w:val="multilevel"/>
@@ -1416,7 +1454,7 @@
 </file>
 
 <file path=word/styles.xml><?xml version="1.0" encoding="utf-8"?>
-<w:styles xmlns:mc="http://schemas.openxmlformats.org/markup-compatibility/2006" xmlns:r="http://schemas.openxmlformats.org/officeDocument/2006/relationships" xmlns:w="http://schemas.openxmlformats.org/wordprocessingml/2006/main" xmlns:w14="http://schemas.microsoft.com/office/word/2010/wordml" xmlns:w15="http://schemas.microsoft.com/office/word/2012/wordml" xmlns:w16cex="http://schemas.microsoft.com/office/word/2018/wordml/cex" xmlns:w16cid="http://schemas.microsoft.com/office/word/2016/wordml/cid" xmlns:w16="http://schemas.microsoft.com/office/word/2018/wordml" xmlns:w16sdtdh="http://schemas.microsoft.com/office/word/2020/wordml/sdtdatahash" xmlns:w16se="http://schemas.microsoft.com/office/word/2015/wordml/symex" mc:Ignorable="w14 w15 w16se w16cid w16 w16cex w16sdtdh">
+<w:styles xmlns:mc="http://schemas.openxmlformats.org/markup-compatibility/2006" xmlns:r="http://schemas.openxmlformats.org/officeDocument/2006/relationships" xmlns:w="http://schemas.openxmlformats.org/wordprocessingml/2006/main" xmlns:w14="http://schemas.microsoft.com/office/word/2010/wordml" xmlns:w15="http://schemas.microsoft.com/office/word/2012/wordml" xmlns:w16cid="http://schemas.microsoft.com/office/word/2016/wordml/cid" xmlns:w16se="http://schemas.microsoft.com/office/word/2015/wordml/symex" mc:Ignorable="w14 w15 w16se w16cid">
   <w:docDefaults>
     <w:rPrDefault>
       <w:rPr>
@@ -1432,7 +1470,7 @@
       </w:pPr>
     </w:pPrDefault>
   </w:docDefaults>
-  <w:latentStyles w:defLockedState="0" w:defUIPriority="99" w:defSemiHidden="0" w:defUnhideWhenUsed="0" w:defQFormat="0" w:count="376">
+  <w:latentStyles w:defLockedState="0" w:defUIPriority="99" w:defSemiHidden="0" w:defUnhideWhenUsed="0" w:defQFormat="0" w:count="375">
     <w:lsdException w:name="Normal" w:uiPriority="0" w:qFormat="1"/>
     <w:lsdException w:name="heading 1" w:uiPriority="9" w:qFormat="1"/>
     <w:lsdException w:name="heading 2" w:semiHidden="1" w:uiPriority="9" w:unhideWhenUsed="1" w:qFormat="1"/>
@@ -1808,7 +1846,6 @@
     <w:lsdException w:name="Smart Hyperlink" w:semiHidden="1" w:unhideWhenUsed="1"/>
     <w:lsdException w:name="Hashtag" w:semiHidden="1" w:unhideWhenUsed="1"/>
     <w:lsdException w:name="Unresolved Mention" w:semiHidden="1" w:unhideWhenUsed="1"/>
-    <w:lsdException w:name="Smart Link" w:semiHidden="1" w:unhideWhenUsed="1"/>
   </w:latentStyles>
   <w:style w:type="paragraph" w:default="1" w:styleId="Normal">
     <w:name w:val="Normal"/>

</xml_diff>